<commit_message>
feat: Implementacion gestión de usuarios con importación/exportación de CSV y creación de usuarios. Spellcheck habilitado para el formulario.
</commit_message>
<xml_diff>
--- a/SOLICITUD_RESIDENCIAS.docx
+++ b/SOLICITUD_RESIDENCIAS.docx
@@ -307,7 +307,23 @@
                 <w:sz w:val="22"/>
                 <w:lang w:val="pt-BR"/>
               </w:rPr>
-              <w:t xml:space="preserve">C.                                      </w:t>
+              <w:t xml:space="preserve">C. </w:t>
+            </w:r>
+            <w:r>
+              <w:rPr>
+                <w:rFonts w:ascii="Arial" w:hAnsi="Arial"/>
+                <w:sz w:val="22"/>
+                <w:lang w:val="pt-BR"/>
+              </w:rPr>
+              <w:t>Ricardo Lara Colón</w:t>
+            </w:r>
+            <w:r>
+              <w:rPr>
+                <w:rFonts w:ascii="Arial" w:hAnsi="Arial"/>
+                <w:sz w:val="22"/>
+                <w:lang w:val="pt-BR"/>
+              </w:rPr>
+              <w:t xml:space="preserve">                                     </w:t>
             </w:r>
           </w:p>
         </w:tc>

</xml_diff>